<commit_message>
vault backup: 2022-03-21 15:56:38 in Laptop Acer Windows 11
</commit_message>
<xml_diff>
--- a/Docs/Ta Quang Khoi_b3.docx
+++ b/Docs/Ta Quang Khoi_b3.docx
@@ -2,10 +2,1111 @@
 <file path=word/document.xml><?xml version="1.0" encoding="utf-8"?>
 <w:document xmlns:wpc="http://schemas.microsoft.com/office/word/2010/wordprocessingCanvas" xmlns:cx="http://schemas.microsoft.com/office/drawing/2014/chartex" xmlns:cx1="http://schemas.microsoft.com/office/drawing/2015/9/8/chartex" xmlns:cx2="http://schemas.microsoft.com/office/drawing/2015/10/21/chartex" xmlns:cx3="http://schemas.microsoft.com/office/drawing/2016/5/9/chartex" xmlns:cx4="http://schemas.microsoft.com/office/drawing/2016/5/10/chartex" xmlns:cx5="http://schemas.microsoft.com/office/drawing/2016/5/11/chartex" xmlns:cx6="http://schemas.microsoft.com/office/drawing/2016/5/12/chartex" xmlns:cx7="http://schemas.microsoft.com/office/drawing/2016/5/13/chartex" xmlns:cx8="http://schemas.microsoft.com/office/drawing/2016/5/14/chartex" xmlns:mc="http://schemas.openxmlformats.org/markup-compatibility/2006" xmlns:aink="http://schemas.microsoft.com/office/drawing/2016/ink" xmlns:am3d="http://schemas.microsoft.com/office/drawing/2017/model3d" xmlns:o="urn:schemas-microsoft-com:office:office" xmlns:r="http://schemas.openxmlformats.org/officeDocument/2006/relationships" xmlns:m="http://schemas.openxmlformats.org/officeDocument/2006/math" xmlns:v="urn:schemas-microsoft-com:vml" xmlns:wp14="http://schemas.microsoft.com/office/word/2010/wordprocessingDrawing" xmlns:wp="http://schemas.openxmlformats.org/drawingml/2006/wordprocessingDrawing" xmlns:w10="urn:schemas-microsoft-com:office:word" xmlns:w="http://schemas.openxmlformats.org/wordprocessingml/2006/main" xmlns:w14="http://schemas.microsoft.com/office/word/2010/wordml" xmlns:w15="http://schemas.microsoft.com/office/word/2012/wordml" xmlns:w16cex="http://schemas.microsoft.com/office/word/2018/wordml/cex" xmlns:w16cid="http://schemas.microsoft.com/office/word/2016/wordml/cid" xmlns:w16="http://schemas.microsoft.com/office/word/2018/wordml" xmlns:w16sdtdh="http://schemas.microsoft.com/office/word/2020/wordml/sdtdatahash" xmlns:w16se="http://schemas.microsoft.com/office/word/2015/wordml/symex" xmlns:wpg="http://schemas.microsoft.com/office/word/2010/wordprocessingGroup" xmlns:wpi="http://schemas.microsoft.com/office/word/2010/wordprocessingInk" xmlns:wne="http://schemas.microsoft.com/office/word/2006/wordml" xmlns:wps="http://schemas.microsoft.com/office/word/2010/wordprocessingShape" mc:Ignorable="w14 w15 w16se w16cid w16 w16cex w16sdtdh wp14">
   <w:body>
+    <w:sdt>
+      <w:sdtPr>
+        <w:id w:val="945349271"/>
+        <w:docPartObj>
+          <w:docPartGallery w:val="Table of Contents"/>
+          <w:docPartUnique/>
+        </w:docPartObj>
+      </w:sdtPr>
+      <w:sdtEndPr>
+        <w:rPr>
+          <w:rFonts w:asciiTheme="minorHAnsi" w:eastAsiaTheme="minorHAnsi" w:hAnsiTheme="minorHAnsi" w:cstheme="minorBidi"/>
+          <w:b/>
+          <w:bCs/>
+          <w:noProof/>
+          <w:color w:val="auto"/>
+          <w:sz w:val="22"/>
+          <w:szCs w:val="22"/>
+        </w:rPr>
+      </w:sdtEndPr>
+      <w:sdtContent>
+        <w:p>
+          <w:pPr>
+            <w:pStyle w:val="TOCHeading"/>
+          </w:pPr>
+          <w:r>
+            <w:t>Contents</w:t>
+          </w:r>
+        </w:p>
+        <w:p>
+          <w:pPr>
+            <w:pStyle w:val="TOC1"/>
+            <w:tabs>
+              <w:tab w:val="right" w:leader="dot" w:pos="9350"/>
+            </w:tabs>
+            <w:rPr>
+              <w:rFonts w:cstheme="minorBidi"/>
+              <w:noProof/>
+              <w:lang w:eastAsia="zh-CN"/>
+            </w:rPr>
+          </w:pPr>
+          <w:r>
+            <w:fldChar w:fldCharType="begin"/>
+          </w:r>
+          <w:r>
+            <w:instrText xml:space="preserve"> TOC \o "1-3" \h \z \u </w:instrText>
+          </w:r>
+          <w:r>
+            <w:fldChar w:fldCharType="separate"/>
+          </w:r>
+          <w:hyperlink w:anchor="_Toc98770482" w:history="1">
+            <w:r>
+              <w:rPr>
+                <w:rStyle w:val="Hyperlink"/>
+                <w:noProof/>
+              </w:rPr>
+              <w:t>[1]. Cách xác định thông tin (c1: dùng đồ hoạ; c2: dùng lệnh; c3: dùng phần mềm)</w:t>
+            </w:r>
+            <w:r>
+              <w:rPr>
+                <w:noProof/>
+                <w:webHidden/>
+              </w:rPr>
+              <w:tab/>
+            </w:r>
+            <w:r>
+              <w:rPr>
+                <w:noProof/>
+                <w:webHidden/>
+              </w:rPr>
+              <w:fldChar w:fldCharType="begin"/>
+            </w:r>
+            <w:r>
+              <w:rPr>
+                <w:noProof/>
+                <w:webHidden/>
+              </w:rPr>
+              <w:instrText xml:space="preserve"> PAGEREF _Toc98770482 \h </w:instrText>
+            </w:r>
+            <w:r>
+              <w:rPr>
+                <w:noProof/>
+                <w:webHidden/>
+              </w:rPr>
+            </w:r>
+            <w:r>
+              <w:rPr>
+                <w:noProof/>
+                <w:webHidden/>
+              </w:rPr>
+              <w:fldChar w:fldCharType="separate"/>
+            </w:r>
+            <w:r>
+              <w:rPr>
+                <w:noProof/>
+                <w:webHidden/>
+              </w:rPr>
+              <w:t>1</w:t>
+            </w:r>
+            <w:r>
+              <w:rPr>
+                <w:noProof/>
+                <w:webHidden/>
+              </w:rPr>
+              <w:fldChar w:fldCharType="end"/>
+            </w:r>
+          </w:hyperlink>
+        </w:p>
+        <w:p>
+          <w:pPr>
+            <w:pStyle w:val="TOC2"/>
+            <w:tabs>
+              <w:tab w:val="right" w:leader="dot" w:pos="9350"/>
+            </w:tabs>
+            <w:rPr>
+              <w:rFonts w:cstheme="minorBidi"/>
+              <w:noProof/>
+              <w:lang w:eastAsia="zh-CN"/>
+            </w:rPr>
+          </w:pPr>
+          <w:hyperlink w:anchor="_Toc98770483" w:history="1">
+            <w:r>
+              <w:rPr>
+                <w:rStyle w:val="Hyperlink"/>
+                <w:noProof/>
+              </w:rPr>
+              <w:t>a) Cơ bản về cấu hình máy tính: OS; RAM; CPU.</w:t>
+            </w:r>
+            <w:r>
+              <w:rPr>
+                <w:noProof/>
+                <w:webHidden/>
+              </w:rPr>
+              <w:tab/>
+            </w:r>
+            <w:r>
+              <w:rPr>
+                <w:noProof/>
+                <w:webHidden/>
+              </w:rPr>
+              <w:fldChar w:fldCharType="begin"/>
+            </w:r>
+            <w:r>
+              <w:rPr>
+                <w:noProof/>
+                <w:webHidden/>
+              </w:rPr>
+              <w:instrText xml:space="preserve"> PAGEREF _Toc98770483 \h </w:instrText>
+            </w:r>
+            <w:r>
+              <w:rPr>
+                <w:noProof/>
+                <w:webHidden/>
+              </w:rPr>
+            </w:r>
+            <w:r>
+              <w:rPr>
+                <w:noProof/>
+                <w:webHidden/>
+              </w:rPr>
+              <w:fldChar w:fldCharType="separate"/>
+            </w:r>
+            <w:r>
+              <w:rPr>
+                <w:noProof/>
+                <w:webHidden/>
+              </w:rPr>
+              <w:t>1</w:t>
+            </w:r>
+            <w:r>
+              <w:rPr>
+                <w:noProof/>
+                <w:webHidden/>
+              </w:rPr>
+              <w:fldChar w:fldCharType="end"/>
+            </w:r>
+          </w:hyperlink>
+        </w:p>
+        <w:p>
+          <w:pPr>
+            <w:pStyle w:val="TOC3"/>
+            <w:tabs>
+              <w:tab w:val="right" w:leader="dot" w:pos="9350"/>
+            </w:tabs>
+            <w:rPr>
+              <w:rFonts w:cstheme="minorBidi"/>
+              <w:noProof/>
+              <w:lang w:eastAsia="zh-CN"/>
+            </w:rPr>
+          </w:pPr>
+          <w:hyperlink w:anchor="_Toc98770484" w:history="1">
+            <w:r>
+              <w:rPr>
+                <w:rStyle w:val="Hyperlink"/>
+                <w:noProof/>
+              </w:rPr>
+              <w:t>Dùng đồ họa</w:t>
+            </w:r>
+            <w:r>
+              <w:rPr>
+                <w:noProof/>
+                <w:webHidden/>
+              </w:rPr>
+              <w:tab/>
+            </w:r>
+            <w:r>
+              <w:rPr>
+                <w:noProof/>
+                <w:webHidden/>
+              </w:rPr>
+              <w:fldChar w:fldCharType="begin"/>
+            </w:r>
+            <w:r>
+              <w:rPr>
+                <w:noProof/>
+                <w:webHidden/>
+              </w:rPr>
+              <w:instrText xml:space="preserve"> PAGEREF _Toc98770484 \h </w:instrText>
+            </w:r>
+            <w:r>
+              <w:rPr>
+                <w:noProof/>
+                <w:webHidden/>
+              </w:rPr>
+            </w:r>
+            <w:r>
+              <w:rPr>
+                <w:noProof/>
+                <w:webHidden/>
+              </w:rPr>
+              <w:fldChar w:fldCharType="separate"/>
+            </w:r>
+            <w:r>
+              <w:rPr>
+                <w:noProof/>
+                <w:webHidden/>
+              </w:rPr>
+              <w:t>1</w:t>
+            </w:r>
+            <w:r>
+              <w:rPr>
+                <w:noProof/>
+                <w:webHidden/>
+              </w:rPr>
+              <w:fldChar w:fldCharType="end"/>
+            </w:r>
+          </w:hyperlink>
+        </w:p>
+        <w:p>
+          <w:pPr>
+            <w:pStyle w:val="TOC3"/>
+            <w:tabs>
+              <w:tab w:val="right" w:leader="dot" w:pos="9350"/>
+            </w:tabs>
+            <w:rPr>
+              <w:rFonts w:cstheme="minorBidi"/>
+              <w:noProof/>
+              <w:lang w:eastAsia="zh-CN"/>
+            </w:rPr>
+          </w:pPr>
+          <w:hyperlink w:anchor="_Toc98770485" w:history="1">
+            <w:r>
+              <w:rPr>
+                <w:rStyle w:val="Hyperlink"/>
+                <w:noProof/>
+              </w:rPr>
+              <w:t>Tiếp theo chọn mục System</w:t>
+            </w:r>
+            <w:r>
+              <w:rPr>
+                <w:noProof/>
+                <w:webHidden/>
+              </w:rPr>
+              <w:tab/>
+            </w:r>
+            <w:r>
+              <w:rPr>
+                <w:noProof/>
+                <w:webHidden/>
+              </w:rPr>
+              <w:fldChar w:fldCharType="begin"/>
+            </w:r>
+            <w:r>
+              <w:rPr>
+                <w:noProof/>
+                <w:webHidden/>
+              </w:rPr>
+              <w:instrText xml:space="preserve"> PAGEREF _Toc98770485 \h </w:instrText>
+            </w:r>
+            <w:r>
+              <w:rPr>
+                <w:noProof/>
+                <w:webHidden/>
+              </w:rPr>
+            </w:r>
+            <w:r>
+              <w:rPr>
+                <w:noProof/>
+                <w:webHidden/>
+              </w:rPr>
+              <w:fldChar w:fldCharType="separate"/>
+            </w:r>
+            <w:r>
+              <w:rPr>
+                <w:noProof/>
+                <w:webHidden/>
+              </w:rPr>
+              <w:t>2</w:t>
+            </w:r>
+            <w:r>
+              <w:rPr>
+                <w:noProof/>
+                <w:webHidden/>
+              </w:rPr>
+              <w:fldChar w:fldCharType="end"/>
+            </w:r>
+          </w:hyperlink>
+        </w:p>
+        <w:p>
+          <w:pPr>
+            <w:pStyle w:val="TOC3"/>
+            <w:tabs>
+              <w:tab w:val="right" w:leader="dot" w:pos="9350"/>
+            </w:tabs>
+            <w:rPr>
+              <w:rFonts w:cstheme="minorBidi"/>
+              <w:noProof/>
+              <w:lang w:eastAsia="zh-CN"/>
+            </w:rPr>
+          </w:pPr>
+          <w:hyperlink w:anchor="_Toc98770486" w:history="1">
+            <w:r>
+              <w:rPr>
+                <w:rStyle w:val="Hyperlink"/>
+                <w:noProof/>
+              </w:rPr>
+              <w:t>Dùng lệnh</w:t>
+            </w:r>
+            <w:r>
+              <w:rPr>
+                <w:noProof/>
+                <w:webHidden/>
+              </w:rPr>
+              <w:tab/>
+            </w:r>
+            <w:r>
+              <w:rPr>
+                <w:noProof/>
+                <w:webHidden/>
+              </w:rPr>
+              <w:fldChar w:fldCharType="begin"/>
+            </w:r>
+            <w:r>
+              <w:rPr>
+                <w:noProof/>
+                <w:webHidden/>
+              </w:rPr>
+              <w:instrText xml:space="preserve"> PAGEREF _Toc98770486 \h </w:instrText>
+            </w:r>
+            <w:r>
+              <w:rPr>
+                <w:noProof/>
+                <w:webHidden/>
+              </w:rPr>
+            </w:r>
+            <w:r>
+              <w:rPr>
+                <w:noProof/>
+                <w:webHidden/>
+              </w:rPr>
+              <w:fldChar w:fldCharType="separate"/>
+            </w:r>
+            <w:r>
+              <w:rPr>
+                <w:noProof/>
+                <w:webHidden/>
+              </w:rPr>
+              <w:t>2</w:t>
+            </w:r>
+            <w:r>
+              <w:rPr>
+                <w:noProof/>
+                <w:webHidden/>
+              </w:rPr>
+              <w:fldChar w:fldCharType="end"/>
+            </w:r>
+          </w:hyperlink>
+        </w:p>
+        <w:p>
+          <w:pPr>
+            <w:pStyle w:val="TOC3"/>
+            <w:tabs>
+              <w:tab w:val="right" w:leader="dot" w:pos="9350"/>
+            </w:tabs>
+            <w:rPr>
+              <w:rFonts w:cstheme="minorBidi"/>
+              <w:noProof/>
+              <w:lang w:eastAsia="zh-CN"/>
+            </w:rPr>
+          </w:pPr>
+          <w:hyperlink w:anchor="_Toc98770487" w:history="1">
+            <w:r>
+              <w:rPr>
+                <w:rStyle w:val="Hyperlink"/>
+                <w:noProof/>
+              </w:rPr>
+              <w:t>Dùng phần mềm</w:t>
+            </w:r>
+            <w:r>
+              <w:rPr>
+                <w:noProof/>
+                <w:webHidden/>
+              </w:rPr>
+              <w:tab/>
+            </w:r>
+            <w:r>
+              <w:rPr>
+                <w:noProof/>
+                <w:webHidden/>
+              </w:rPr>
+              <w:fldChar w:fldCharType="begin"/>
+            </w:r>
+            <w:r>
+              <w:rPr>
+                <w:noProof/>
+                <w:webHidden/>
+              </w:rPr>
+              <w:instrText xml:space="preserve"> PAGEREF _Toc98770487 \h </w:instrText>
+            </w:r>
+            <w:r>
+              <w:rPr>
+                <w:noProof/>
+                <w:webHidden/>
+              </w:rPr>
+            </w:r>
+            <w:r>
+              <w:rPr>
+                <w:noProof/>
+                <w:webHidden/>
+              </w:rPr>
+              <w:fldChar w:fldCharType="separate"/>
+            </w:r>
+            <w:r>
+              <w:rPr>
+                <w:noProof/>
+                <w:webHidden/>
+              </w:rPr>
+              <w:t>3</w:t>
+            </w:r>
+            <w:r>
+              <w:rPr>
+                <w:noProof/>
+                <w:webHidden/>
+              </w:rPr>
+              <w:fldChar w:fldCharType="end"/>
+            </w:r>
+          </w:hyperlink>
+        </w:p>
+        <w:p>
+          <w:pPr>
+            <w:pStyle w:val="TOC2"/>
+            <w:tabs>
+              <w:tab w:val="right" w:leader="dot" w:pos="9350"/>
+            </w:tabs>
+            <w:rPr>
+              <w:rFonts w:cstheme="minorBidi"/>
+              <w:noProof/>
+              <w:lang w:eastAsia="zh-CN"/>
+            </w:rPr>
+          </w:pPr>
+          <w:hyperlink w:anchor="_Toc98770488" w:history="1">
+            <w:r>
+              <w:rPr>
+                <w:rStyle w:val="Hyperlink"/>
+                <w:noProof/>
+              </w:rPr>
+              <w:t>b) Chi tiết: OS type; RAM type; CPU type; Network card detail; Graphic card detail; Sound card detail.</w:t>
+            </w:r>
+            <w:r>
+              <w:rPr>
+                <w:noProof/>
+                <w:webHidden/>
+              </w:rPr>
+              <w:tab/>
+            </w:r>
+            <w:r>
+              <w:rPr>
+                <w:noProof/>
+                <w:webHidden/>
+              </w:rPr>
+              <w:fldChar w:fldCharType="begin"/>
+            </w:r>
+            <w:r>
+              <w:rPr>
+                <w:noProof/>
+                <w:webHidden/>
+              </w:rPr>
+              <w:instrText xml:space="preserve"> PAGEREF _Toc98770488 \h </w:instrText>
+            </w:r>
+            <w:r>
+              <w:rPr>
+                <w:noProof/>
+                <w:webHidden/>
+              </w:rPr>
+            </w:r>
+            <w:r>
+              <w:rPr>
+                <w:noProof/>
+                <w:webHidden/>
+              </w:rPr>
+              <w:fldChar w:fldCharType="separate"/>
+            </w:r>
+            <w:r>
+              <w:rPr>
+                <w:noProof/>
+                <w:webHidden/>
+              </w:rPr>
+              <w:t>3</w:t>
+            </w:r>
+            <w:r>
+              <w:rPr>
+                <w:noProof/>
+                <w:webHidden/>
+              </w:rPr>
+              <w:fldChar w:fldCharType="end"/>
+            </w:r>
+          </w:hyperlink>
+        </w:p>
+        <w:p>
+          <w:pPr>
+            <w:pStyle w:val="TOC1"/>
+            <w:tabs>
+              <w:tab w:val="right" w:leader="dot" w:pos="9350"/>
+            </w:tabs>
+            <w:rPr>
+              <w:rFonts w:cstheme="minorBidi"/>
+              <w:noProof/>
+              <w:lang w:eastAsia="zh-CN"/>
+            </w:rPr>
+          </w:pPr>
+          <w:hyperlink w:anchor="_Toc98770489" w:history="1">
+            <w:r>
+              <w:rPr>
+                <w:rStyle w:val="Hyperlink"/>
+                <w:noProof/>
+              </w:rPr>
+              <w:t>[2]. Các cách xem Ip của máy</w:t>
+            </w:r>
+            <w:r>
+              <w:rPr>
+                <w:noProof/>
+                <w:webHidden/>
+              </w:rPr>
+              <w:tab/>
+            </w:r>
+            <w:r>
+              <w:rPr>
+                <w:noProof/>
+                <w:webHidden/>
+              </w:rPr>
+              <w:fldChar w:fldCharType="begin"/>
+            </w:r>
+            <w:r>
+              <w:rPr>
+                <w:noProof/>
+                <w:webHidden/>
+              </w:rPr>
+              <w:instrText xml:space="preserve"> PAGEREF _Toc98770489 \h </w:instrText>
+            </w:r>
+            <w:r>
+              <w:rPr>
+                <w:noProof/>
+                <w:webHidden/>
+              </w:rPr>
+            </w:r>
+            <w:r>
+              <w:rPr>
+                <w:noProof/>
+                <w:webHidden/>
+              </w:rPr>
+              <w:fldChar w:fldCharType="separate"/>
+            </w:r>
+            <w:r>
+              <w:rPr>
+                <w:noProof/>
+                <w:webHidden/>
+              </w:rPr>
+              <w:t>3</w:t>
+            </w:r>
+            <w:r>
+              <w:rPr>
+                <w:noProof/>
+                <w:webHidden/>
+              </w:rPr>
+              <w:fldChar w:fldCharType="end"/>
+            </w:r>
+          </w:hyperlink>
+        </w:p>
+        <w:p>
+          <w:pPr>
+            <w:pStyle w:val="TOC1"/>
+            <w:tabs>
+              <w:tab w:val="right" w:leader="dot" w:pos="9350"/>
+            </w:tabs>
+            <w:rPr>
+              <w:rFonts w:cstheme="minorBidi"/>
+              <w:noProof/>
+              <w:lang w:eastAsia="zh-CN"/>
+            </w:rPr>
+          </w:pPr>
+          <w:hyperlink w:anchor="_Toc98770490" w:history="1">
+            <w:r>
+              <w:rPr>
+                <w:rStyle w:val="Hyperlink"/>
+                <w:noProof/>
+              </w:rPr>
+              <w:t>[3]. Các cách thiết lập địa chỉ Ip của máy</w:t>
+            </w:r>
+            <w:r>
+              <w:rPr>
+                <w:noProof/>
+                <w:webHidden/>
+              </w:rPr>
+              <w:tab/>
+            </w:r>
+            <w:r>
+              <w:rPr>
+                <w:noProof/>
+                <w:webHidden/>
+              </w:rPr>
+              <w:fldChar w:fldCharType="begin"/>
+            </w:r>
+            <w:r>
+              <w:rPr>
+                <w:noProof/>
+                <w:webHidden/>
+              </w:rPr>
+              <w:instrText xml:space="preserve"> PAGEREF _Toc98770490 \h </w:instrText>
+            </w:r>
+            <w:r>
+              <w:rPr>
+                <w:noProof/>
+                <w:webHidden/>
+              </w:rPr>
+            </w:r>
+            <w:r>
+              <w:rPr>
+                <w:noProof/>
+                <w:webHidden/>
+              </w:rPr>
+              <w:fldChar w:fldCharType="separate"/>
+            </w:r>
+            <w:r>
+              <w:rPr>
+                <w:noProof/>
+                <w:webHidden/>
+              </w:rPr>
+              <w:t>4</w:t>
+            </w:r>
+            <w:r>
+              <w:rPr>
+                <w:noProof/>
+                <w:webHidden/>
+              </w:rPr>
+              <w:fldChar w:fldCharType="end"/>
+            </w:r>
+          </w:hyperlink>
+        </w:p>
+        <w:p>
+          <w:pPr>
+            <w:pStyle w:val="TOC1"/>
+            <w:tabs>
+              <w:tab w:val="right" w:leader="dot" w:pos="9350"/>
+            </w:tabs>
+            <w:rPr>
+              <w:rFonts w:cstheme="minorBidi"/>
+              <w:noProof/>
+              <w:lang w:eastAsia="zh-CN"/>
+            </w:rPr>
+          </w:pPr>
+          <w:hyperlink w:anchor="_Toc98770491" w:history="1">
+            <w:r>
+              <w:rPr>
+                <w:rStyle w:val="Hyperlink"/>
+                <w:noProof/>
+              </w:rPr>
+              <w:t>[5]. Các cách vô hiệu hoá 1 account</w:t>
+            </w:r>
+            <w:r>
+              <w:rPr>
+                <w:noProof/>
+                <w:webHidden/>
+              </w:rPr>
+              <w:tab/>
+            </w:r>
+            <w:r>
+              <w:rPr>
+                <w:noProof/>
+                <w:webHidden/>
+              </w:rPr>
+              <w:fldChar w:fldCharType="begin"/>
+            </w:r>
+            <w:r>
+              <w:rPr>
+                <w:noProof/>
+                <w:webHidden/>
+              </w:rPr>
+              <w:instrText xml:space="preserve"> PAGEREF _Toc98770491 \h </w:instrText>
+            </w:r>
+            <w:r>
+              <w:rPr>
+                <w:noProof/>
+                <w:webHidden/>
+              </w:rPr>
+            </w:r>
+            <w:r>
+              <w:rPr>
+                <w:noProof/>
+                <w:webHidden/>
+              </w:rPr>
+              <w:fldChar w:fldCharType="separate"/>
+            </w:r>
+            <w:r>
+              <w:rPr>
+                <w:noProof/>
+                <w:webHidden/>
+              </w:rPr>
+              <w:t>11</w:t>
+            </w:r>
+            <w:r>
+              <w:rPr>
+                <w:noProof/>
+                <w:webHidden/>
+              </w:rPr>
+              <w:fldChar w:fldCharType="end"/>
+            </w:r>
+          </w:hyperlink>
+        </w:p>
+        <w:p>
+          <w:pPr>
+            <w:pStyle w:val="TOC1"/>
+            <w:tabs>
+              <w:tab w:val="right" w:leader="dot" w:pos="9350"/>
+            </w:tabs>
+            <w:rPr>
+              <w:rFonts w:cstheme="minorBidi"/>
+              <w:noProof/>
+              <w:lang w:eastAsia="zh-CN"/>
+            </w:rPr>
+          </w:pPr>
+          <w:hyperlink w:anchor="_Toc98770492" w:history="1">
+            <w:r>
+              <w:rPr>
+                <w:rStyle w:val="Hyperlink"/>
+                <w:noProof/>
+              </w:rPr>
+              <w:t>[6]. Các cách tạo 1 account mới</w:t>
+            </w:r>
+            <w:r>
+              <w:rPr>
+                <w:noProof/>
+                <w:webHidden/>
+              </w:rPr>
+              <w:tab/>
+            </w:r>
+            <w:r>
+              <w:rPr>
+                <w:noProof/>
+                <w:webHidden/>
+              </w:rPr>
+              <w:fldChar w:fldCharType="begin"/>
+            </w:r>
+            <w:r>
+              <w:rPr>
+                <w:noProof/>
+                <w:webHidden/>
+              </w:rPr>
+              <w:instrText xml:space="preserve"> PAGEREF _Toc98770492 \h </w:instrText>
+            </w:r>
+            <w:r>
+              <w:rPr>
+                <w:noProof/>
+                <w:webHidden/>
+              </w:rPr>
+            </w:r>
+            <w:r>
+              <w:rPr>
+                <w:noProof/>
+                <w:webHidden/>
+              </w:rPr>
+              <w:fldChar w:fldCharType="separate"/>
+            </w:r>
+            <w:r>
+              <w:rPr>
+                <w:noProof/>
+                <w:webHidden/>
+              </w:rPr>
+              <w:t>12</w:t>
+            </w:r>
+            <w:r>
+              <w:rPr>
+                <w:noProof/>
+                <w:webHidden/>
+              </w:rPr>
+              <w:fldChar w:fldCharType="end"/>
+            </w:r>
+          </w:hyperlink>
+        </w:p>
+        <w:p>
+          <w:pPr>
+            <w:pStyle w:val="TOC1"/>
+            <w:tabs>
+              <w:tab w:val="right" w:leader="dot" w:pos="9350"/>
+            </w:tabs>
+            <w:rPr>
+              <w:rFonts w:cstheme="minorBidi"/>
+              <w:noProof/>
+              <w:lang w:eastAsia="zh-CN"/>
+            </w:rPr>
+          </w:pPr>
+          <w:hyperlink w:anchor="_Toc98770493" w:history="1">
+            <w:r>
+              <w:rPr>
+                <w:rStyle w:val="Hyperlink"/>
+                <w:noProof/>
+              </w:rPr>
+              <w:t>[7]. Các cách vô hiệu hoá kết nối mạng</w:t>
+            </w:r>
+            <w:r>
+              <w:rPr>
+                <w:noProof/>
+                <w:webHidden/>
+              </w:rPr>
+              <w:tab/>
+            </w:r>
+            <w:r>
+              <w:rPr>
+                <w:noProof/>
+                <w:webHidden/>
+              </w:rPr>
+              <w:fldChar w:fldCharType="begin"/>
+            </w:r>
+            <w:r>
+              <w:rPr>
+                <w:noProof/>
+                <w:webHidden/>
+              </w:rPr>
+              <w:instrText xml:space="preserve"> PAGEREF _Toc98770493 \h </w:instrText>
+            </w:r>
+            <w:r>
+              <w:rPr>
+                <w:noProof/>
+                <w:webHidden/>
+              </w:rPr>
+            </w:r>
+            <w:r>
+              <w:rPr>
+                <w:noProof/>
+                <w:webHidden/>
+              </w:rPr>
+              <w:fldChar w:fldCharType="separate"/>
+            </w:r>
+            <w:r>
+              <w:rPr>
+                <w:noProof/>
+                <w:webHidden/>
+              </w:rPr>
+              <w:t>17</w:t>
+            </w:r>
+            <w:r>
+              <w:rPr>
+                <w:noProof/>
+                <w:webHidden/>
+              </w:rPr>
+              <w:fldChar w:fldCharType="end"/>
+            </w:r>
+          </w:hyperlink>
+        </w:p>
+        <w:p>
+          <w:pPr>
+            <w:pStyle w:val="TOC1"/>
+            <w:tabs>
+              <w:tab w:val="right" w:leader="dot" w:pos="9350"/>
+            </w:tabs>
+            <w:rPr>
+              <w:rFonts w:cstheme="minorBidi"/>
+              <w:noProof/>
+              <w:lang w:eastAsia="zh-CN"/>
+            </w:rPr>
+          </w:pPr>
+          <w:hyperlink w:anchor="_Toc98770494" w:history="1">
+            <w:r>
+              <w:rPr>
+                <w:rStyle w:val="Hyperlink"/>
+                <w:noProof/>
+              </w:rPr>
+              <w:t>[8]. Tìm hiểu chi tiết lệnh ping</w:t>
+            </w:r>
+            <w:r>
+              <w:rPr>
+                <w:noProof/>
+                <w:webHidden/>
+              </w:rPr>
+              <w:tab/>
+            </w:r>
+            <w:r>
+              <w:rPr>
+                <w:noProof/>
+                <w:webHidden/>
+              </w:rPr>
+              <w:fldChar w:fldCharType="begin"/>
+            </w:r>
+            <w:r>
+              <w:rPr>
+                <w:noProof/>
+                <w:webHidden/>
+              </w:rPr>
+              <w:instrText xml:space="preserve"> PAGEREF _Toc98770494 \h </w:instrText>
+            </w:r>
+            <w:r>
+              <w:rPr>
+                <w:noProof/>
+                <w:webHidden/>
+              </w:rPr>
+            </w:r>
+            <w:r>
+              <w:rPr>
+                <w:noProof/>
+                <w:webHidden/>
+              </w:rPr>
+              <w:fldChar w:fldCharType="separate"/>
+            </w:r>
+            <w:r>
+              <w:rPr>
+                <w:noProof/>
+                <w:webHidden/>
+              </w:rPr>
+              <w:t>17</w:t>
+            </w:r>
+            <w:r>
+              <w:rPr>
+                <w:noProof/>
+                <w:webHidden/>
+              </w:rPr>
+              <w:fldChar w:fldCharType="end"/>
+            </w:r>
+          </w:hyperlink>
+        </w:p>
+        <w:p>
+          <w:pPr>
+            <w:pStyle w:val="TOC1"/>
+            <w:tabs>
+              <w:tab w:val="right" w:leader="dot" w:pos="9350"/>
+            </w:tabs>
+            <w:rPr>
+              <w:rFonts w:cstheme="minorBidi"/>
+              <w:noProof/>
+              <w:lang w:eastAsia="zh-CN"/>
+            </w:rPr>
+          </w:pPr>
+          <w:hyperlink w:anchor="_Toc98770495" w:history="1">
+            <w:r>
+              <w:rPr>
+                <w:rStyle w:val="Hyperlink"/>
+                <w:noProof/>
+              </w:rPr>
+              <w:t>[9]. Địa chỉ broadcast của mạng hiện tại?</w:t>
+            </w:r>
+            <w:r>
+              <w:rPr>
+                <w:noProof/>
+                <w:webHidden/>
+              </w:rPr>
+              <w:tab/>
+            </w:r>
+            <w:r>
+              <w:rPr>
+                <w:noProof/>
+                <w:webHidden/>
+              </w:rPr>
+              <w:fldChar w:fldCharType="begin"/>
+            </w:r>
+            <w:r>
+              <w:rPr>
+                <w:noProof/>
+                <w:webHidden/>
+              </w:rPr>
+              <w:instrText xml:space="preserve"> PAGEREF _Toc98770495 \h </w:instrText>
+            </w:r>
+            <w:r>
+              <w:rPr>
+                <w:noProof/>
+                <w:webHidden/>
+              </w:rPr>
+            </w:r>
+            <w:r>
+              <w:rPr>
+                <w:noProof/>
+                <w:webHidden/>
+              </w:rPr>
+              <w:fldChar w:fldCharType="separate"/>
+            </w:r>
+            <w:r>
+              <w:rPr>
+                <w:noProof/>
+                <w:webHidden/>
+              </w:rPr>
+              <w:t>18</w:t>
+            </w:r>
+            <w:r>
+              <w:rPr>
+                <w:noProof/>
+                <w:webHidden/>
+              </w:rPr>
+              <w:fldChar w:fldCharType="end"/>
+            </w:r>
+          </w:hyperlink>
+        </w:p>
+        <w:p>
+          <w:pPr>
+            <w:pStyle w:val="TOC1"/>
+            <w:tabs>
+              <w:tab w:val="right" w:leader="dot" w:pos="9350"/>
+            </w:tabs>
+            <w:rPr>
+              <w:rFonts w:cstheme="minorBidi"/>
+              <w:noProof/>
+              <w:lang w:eastAsia="zh-CN"/>
+            </w:rPr>
+          </w:pPr>
+          <w:hyperlink w:anchor="_Toc98770496" w:history="1">
+            <w:r>
+              <w:rPr>
+                <w:rStyle w:val="Hyperlink"/>
+                <w:noProof/>
+              </w:rPr>
+              <w:t>[10]. Phân biệt Modem, Router, Switch, Hub, Bridge</w:t>
+            </w:r>
+            <w:r>
+              <w:rPr>
+                <w:noProof/>
+                <w:webHidden/>
+              </w:rPr>
+              <w:tab/>
+            </w:r>
+            <w:r>
+              <w:rPr>
+                <w:noProof/>
+                <w:webHidden/>
+              </w:rPr>
+              <w:fldChar w:fldCharType="begin"/>
+            </w:r>
+            <w:r>
+              <w:rPr>
+                <w:noProof/>
+                <w:webHidden/>
+              </w:rPr>
+              <w:instrText xml:space="preserve"> PAGEREF _Toc98770496 \h </w:instrText>
+            </w:r>
+            <w:r>
+              <w:rPr>
+                <w:noProof/>
+                <w:webHidden/>
+              </w:rPr>
+            </w:r>
+            <w:r>
+              <w:rPr>
+                <w:noProof/>
+                <w:webHidden/>
+              </w:rPr>
+              <w:fldChar w:fldCharType="separate"/>
+            </w:r>
+            <w:r>
+              <w:rPr>
+                <w:noProof/>
+                <w:webHidden/>
+              </w:rPr>
+              <w:t>20</w:t>
+            </w:r>
+            <w:r>
+              <w:rPr>
+                <w:noProof/>
+                <w:webHidden/>
+              </w:rPr>
+              <w:fldChar w:fldCharType="end"/>
+            </w:r>
+          </w:hyperlink>
+        </w:p>
+        <w:p>
+          <w:r>
+            <w:rPr>
+              <w:b/>
+              <w:bCs/>
+              <w:noProof/>
+            </w:rPr>
+            <w:fldChar w:fldCharType="end"/>
+          </w:r>
+        </w:p>
+      </w:sdtContent>
+    </w:sdt>
+    <w:p/>
     <w:p>
       <w:pPr>
         <w:pStyle w:val="Heading1"/>
       </w:pPr>
+      <w:bookmarkStart w:id="0" w:name="_Toc98770482"/>
       <w:r>
         <w:t>[1]. Cách xác định thông tin (c1:</w:t>
       </w:r>
@@ -15,19 +1116,23 @@
       <w:r>
         <w:t>dùng đồ hoạ; c2: dùng lệnh; c3: dùng phần mềm)</w:t>
       </w:r>
+      <w:bookmarkEnd w:id="0"/>
     </w:p>
     <w:p>
       <w:pPr>
         <w:pStyle w:val="Heading2"/>
       </w:pPr>
+      <w:bookmarkStart w:id="1" w:name="_Toc98770483"/>
       <w:r>
         <w:t>a) Cơ bản về cấu hình máy tính: OS; RAM; CPU.</w:t>
       </w:r>
+      <w:bookmarkEnd w:id="1"/>
     </w:p>
     <w:p>
       <w:pPr>
         <w:pStyle w:val="Heading3"/>
       </w:pPr>
+      <w:bookmarkStart w:id="2" w:name="_Toc98770484"/>
       <w:r>
         <w:t>Dùng</w:t>
       </w:r>
@@ -37,6 +1142,7 @@
       <w:r>
         <w:t>đồ họa</w:t>
       </w:r>
+      <w:bookmarkEnd w:id="2"/>
     </w:p>
     <w:p>
       <w:r>
@@ -48,6 +1154,7 @@
         <w:rPr>
           <w:noProof/>
         </w:rPr>
+        <w:lastRenderedPageBreak/>
         <w:drawing>
           <wp:inline distT="0" distB="0" distL="0" distR="0" wp14:anchorId="0911556A" wp14:editId="7D0EC461">
             <wp:extent cx="5943600" cy="4813935"/>
@@ -95,7 +1202,6 @@
         <w:rPr>
           <w:noProof/>
         </w:rPr>
-        <w:lastRenderedPageBreak/>
         <w:drawing>
           <wp:inline distT="0" distB="0" distL="0" distR="0" wp14:anchorId="3AB4212B" wp14:editId="2B694012">
             <wp:extent cx="5430008" cy="2210108"/>
@@ -137,9 +1243,12 @@
       <w:pPr>
         <w:pStyle w:val="Heading3"/>
       </w:pPr>
-      <w:r>
+      <w:bookmarkStart w:id="3" w:name="_Toc98770485"/>
+      <w:r>
+        <w:lastRenderedPageBreak/>
         <w:t>Tiếp theo chọn mục System</w:t>
       </w:r>
+      <w:bookmarkEnd w:id="3"/>
     </w:p>
     <w:p>
       <w:r>
@@ -192,9 +1301,11 @@
       <w:pPr>
         <w:pStyle w:val="Heading3"/>
       </w:pPr>
+      <w:bookmarkStart w:id="4" w:name="_Toc98770486"/>
       <w:r>
         <w:t>Dùng lệnh</w:t>
       </w:r>
+      <w:bookmarkEnd w:id="4"/>
     </w:p>
     <w:p>
       <w:r>
@@ -206,7 +1317,6 @@
         <w:rPr>
           <w:noProof/>
         </w:rPr>
-        <w:lastRenderedPageBreak/>
         <w:drawing>
           <wp:inline distT="0" distB="0" distL="0" distR="0" wp14:anchorId="611B338A" wp14:editId="7A3097A4">
             <wp:extent cx="5943600" cy="2948305"/>
@@ -248,9 +1358,11 @@
       <w:pPr>
         <w:pStyle w:val="Heading3"/>
       </w:pPr>
+      <w:bookmarkStart w:id="5" w:name="_Toc98770487"/>
       <w:r>
         <w:t>Dùng phần mềm</w:t>
       </w:r>
+      <w:bookmarkEnd w:id="5"/>
     </w:p>
     <w:p>
       <w:r>
@@ -272,18 +1384,22 @@
       <w:pPr>
         <w:pStyle w:val="Heading2"/>
       </w:pPr>
+      <w:bookmarkStart w:id="6" w:name="_Toc98770488"/>
       <w:r>
         <w:t>b) Chi tiết: OS type; RAM type; CPU type; Network card detail; Graphic card detail; Sound card detail.</w:t>
       </w:r>
+      <w:bookmarkEnd w:id="6"/>
     </w:p>
     <w:p/>
     <w:p>
       <w:pPr>
         <w:pStyle w:val="Heading1"/>
       </w:pPr>
+      <w:bookmarkStart w:id="7" w:name="_Toc98770489"/>
       <w:r>
         <w:t>[2]. Các cách xem Ip của máy</w:t>
       </w:r>
+      <w:bookmarkEnd w:id="7"/>
     </w:p>
     <w:p>
       <w:r>
@@ -295,6 +1411,7 @@
         <w:rPr>
           <w:noProof/>
         </w:rPr>
+        <w:lastRenderedPageBreak/>
         <w:drawing>
           <wp:inline distT="0" distB="0" distL="0" distR="0" wp14:anchorId="06B5BC52" wp14:editId="2BAB6643">
             <wp:extent cx="5943600" cy="3341370"/>
@@ -334,7 +1451,6 @@
     </w:p>
     <w:p>
       <w:r>
-        <w:lastRenderedPageBreak/>
         <w:t>Sau đó nhập lệnh `ipconfig` thì các thông tin liên quan tới mạng và ip sẽ hiện lên</w:t>
       </w:r>
     </w:p>
@@ -384,9 +1500,11 @@
       <w:pPr>
         <w:pStyle w:val="Heading1"/>
       </w:pPr>
+      <w:bookmarkStart w:id="8" w:name="_Toc98770490"/>
       <w:r>
         <w:t>[3]. Các cách thiết lập địa chỉ Ip của máy</w:t>
       </w:r>
+      <w:bookmarkEnd w:id="8"/>
     </w:p>
     <w:p>
       <w:r>
@@ -403,6 +1521,7 @@
         <w:rPr>
           <w:noProof/>
         </w:rPr>
+        <w:lastRenderedPageBreak/>
         <w:drawing>
           <wp:inline distT="0" distB="0" distL="0" distR="0" wp14:anchorId="4C648B8C" wp14:editId="484A4948">
             <wp:extent cx="3267531" cy="1486107"/>
@@ -450,7 +1569,6 @@
         <w:rPr>
           <w:noProof/>
         </w:rPr>
-        <w:lastRenderedPageBreak/>
         <w:drawing>
           <wp:inline distT="0" distB="0" distL="0" distR="0" wp14:anchorId="1964687E" wp14:editId="55496077">
             <wp:extent cx="5943600" cy="3813175"/>
@@ -537,6 +1655,7 @@
     </w:p>
     <w:p>
       <w:r>
+        <w:lastRenderedPageBreak/>
         <w:t>Sau đó lăn chuột tới khi gặp mục IP settings</w:t>
       </w:r>
     </w:p>
@@ -545,7 +1664,6 @@
         <w:rPr>
           <w:noProof/>
         </w:rPr>
-        <w:lastRenderedPageBreak/>
         <w:drawing>
           <wp:inline distT="0" distB="0" distL="0" distR="0" wp14:anchorId="64826C22" wp14:editId="7A7B4351">
             <wp:extent cx="5296639" cy="2438740"/>
@@ -979,10 +2097,12 @@
       <w:pPr>
         <w:pStyle w:val="Heading1"/>
       </w:pPr>
+      <w:bookmarkStart w:id="9" w:name="_Toc98770491"/>
       <w:r>
         <w:lastRenderedPageBreak/>
         <w:t>[5]. Các cách vô hiệu hoá 1 account</w:t>
       </w:r>
+      <w:bookmarkEnd w:id="9"/>
     </w:p>
     <w:p>
       <w:r>
@@ -1188,9 +2308,11 @@
       <w:pPr>
         <w:pStyle w:val="Heading1"/>
       </w:pPr>
+      <w:bookmarkStart w:id="10" w:name="_Toc98770492"/>
       <w:r>
         <w:t>[6]. Các cách tạo 1 account mới</w:t>
       </w:r>
+      <w:bookmarkEnd w:id="10"/>
     </w:p>
     <w:p>
       <w:r>
@@ -1511,9 +2633,11 @@
       <w:pPr>
         <w:pStyle w:val="Heading1"/>
       </w:pPr>
+      <w:bookmarkStart w:id="11" w:name="_Toc98770493"/>
       <w:r>
         <w:t>[7]. Các cách vô hiệu hoá kết nối mạng</w:t>
       </w:r>
+      <w:bookmarkEnd w:id="11"/>
     </w:p>
     <w:p>
       <w:r>
@@ -1613,9 +2737,11 @@
       <w:pPr>
         <w:pStyle w:val="Heading1"/>
       </w:pPr>
+      <w:bookmarkStart w:id="12" w:name="_Toc98770494"/>
       <w:r>
         <w:t>[8]. Tìm hiểu chi tiết lệnh ping</w:t>
       </w:r>
+      <w:bookmarkEnd w:id="12"/>
     </w:p>
     <w:p>
       <w:r>
@@ -3771,29 +4897,7 @@
                   <w:szCs w:val="27"/>
                   <w:u w:val="single"/>
                 </w:rPr>
-                <w:t>ho</w:t>
-              </w:r>
-              <w:r>
-                <w:rPr>
-                  <w:rFonts w:ascii="Helvetica" w:eastAsia="Times New Roman" w:hAnsi="Helvetica" w:cs="Helvetica"/>
-                  <w:color w:val="501445"/>
-                  <w:spacing w:val="3"/>
-                  <w:sz w:val="27"/>
-                  <w:szCs w:val="27"/>
-                  <w:u w:val="single"/>
-                </w:rPr>
-                <w:t>p</w:t>
-              </w:r>
-              <w:r>
-                <w:rPr>
-                  <w:rFonts w:ascii="Helvetica" w:eastAsia="Times New Roman" w:hAnsi="Helvetica" w:cs="Helvetica"/>
-                  <w:color w:val="501445"/>
-                  <w:spacing w:val="3"/>
-                  <w:sz w:val="27"/>
-                  <w:szCs w:val="27"/>
-                  <w:u w:val="single"/>
-                </w:rPr>
-                <w:t>s</w:t>
+                <w:t>hops</w:t>
               </w:r>
             </w:hyperlink>
             <w:r>
@@ -4562,17 +5666,7 @@
                 <w:sz w:val="27"/>
                 <w:szCs w:val="27"/>
               </w:rPr>
-              <w:t xml:space="preserve">theo dõi </w:t>
-            </w:r>
-            <w:r>
-              <w:rPr>
-                <w:rFonts w:ascii="Helvetica" w:eastAsia="Times New Roman" w:hAnsi="Helvetica" w:cs="Helvetica"/>
-                <w:color w:val="242729"/>
-                <w:spacing w:val="3"/>
-                <w:sz w:val="27"/>
-                <w:szCs w:val="27"/>
-              </w:rPr>
-              <w:t>đường dẫn</w:t>
+              <w:t>theo dõi đường dẫn</w:t>
             </w:r>
             <w:r>
               <w:rPr>
@@ -4592,27 +5686,7 @@
                 <w:sz w:val="27"/>
                 <w:szCs w:val="27"/>
               </w:rPr>
-              <w:t>đi và về (</w:t>
-            </w:r>
-            <w:r>
-              <w:rPr>
-                <w:rFonts w:ascii="Helvetica" w:eastAsia="Times New Roman" w:hAnsi="Helvetica" w:cs="Helvetica"/>
-                <w:color w:val="242729"/>
-                <w:spacing w:val="3"/>
-                <w:sz w:val="27"/>
-                <w:szCs w:val="27"/>
-              </w:rPr>
-              <w:t>the round trip path</w:t>
-            </w:r>
-            <w:r>
-              <w:rPr>
-                <w:rFonts w:ascii="Helvetica" w:eastAsia="Times New Roman" w:hAnsi="Helvetica" w:cs="Helvetica"/>
-                <w:color w:val="242729"/>
-                <w:spacing w:val="3"/>
-                <w:sz w:val="27"/>
-                <w:szCs w:val="27"/>
-              </w:rPr>
-              <w:t>)</w:t>
+              <w:t>đi và về (the round trip path)</w:t>
             </w:r>
             <w:r>
               <w:rPr>
@@ -5388,9 +6462,11 @@
       <w:pPr>
         <w:pStyle w:val="Heading1"/>
       </w:pPr>
+      <w:bookmarkStart w:id="13" w:name="_Toc98770495"/>
       <w:r>
         <w:t>[9]. Địa chỉ broadcast của mạng hiện tại?</w:t>
       </w:r>
+      <w:bookmarkEnd w:id="13"/>
     </w:p>
     <w:p>
       <w:r>
@@ -5402,6 +6478,7 @@
         <w:rPr>
           <w:noProof/>
         </w:rPr>
+        <w:lastRenderedPageBreak/>
         <w:drawing>
           <wp:inline distT="0" distB="0" distL="0" distR="0" wp14:anchorId="60DF23C9" wp14:editId="269EEA91">
             <wp:extent cx="5943600" cy="4988560"/>
@@ -5623,7 +6700,9 @@
       <w:pPr>
         <w:pStyle w:val="Heading1"/>
       </w:pPr>
-      <w:r>
+      <w:bookmarkStart w:id="14" w:name="_Toc98770496"/>
+      <w:r>
+        <w:lastRenderedPageBreak/>
         <w:t>[10].</w:t>
       </w:r>
       <w:r>
@@ -5632,6 +6711,7 @@
       <w:r>
         <w:t>Phân biệt Modem, Router, Switch, Hub, Bridge</w:t>
       </w:r>
+      <w:bookmarkEnd w:id="14"/>
     </w:p>
     <w:p>
       <w:r>
@@ -6252,7 +7332,6 @@
     <w:name w:val="Hyperlink"/>
     <w:basedOn w:val="DefaultParagraphFont"/>
     <w:uiPriority w:val="99"/>
-    <w:semiHidden/>
     <w:unhideWhenUsed/>
     <w:rsid w:val="002D410F"/>
     <w:rPr>
@@ -6280,6 +7359,65 @@
     <w:rPr>
       <w:i/>
       <w:iCs/>
+    </w:rPr>
+  </w:style>
+  <w:style w:type="paragraph" w:styleId="TOCHeading">
+    <w:name w:val="TOC Heading"/>
+    <w:basedOn w:val="Heading1"/>
+    <w:next w:val="Normal"/>
+    <w:uiPriority w:val="39"/>
+    <w:unhideWhenUsed/>
+    <w:qFormat/>
+    <w:rsid w:val="00C417DF"/>
+    <w:pPr>
+      <w:outlineLvl w:val="9"/>
+    </w:pPr>
+  </w:style>
+  <w:style w:type="paragraph" w:styleId="TOC2">
+    <w:name w:val="toc 2"/>
+    <w:basedOn w:val="Normal"/>
+    <w:next w:val="Normal"/>
+    <w:autoRedefine/>
+    <w:uiPriority w:val="39"/>
+    <w:unhideWhenUsed/>
+    <w:rsid w:val="00C417DF"/>
+    <w:pPr>
+      <w:spacing w:after="100"/>
+      <w:ind w:left="220"/>
+    </w:pPr>
+    <w:rPr>
+      <w:rFonts w:eastAsiaTheme="minorEastAsia" w:cs="Times New Roman"/>
+    </w:rPr>
+  </w:style>
+  <w:style w:type="paragraph" w:styleId="TOC1">
+    <w:name w:val="toc 1"/>
+    <w:basedOn w:val="Normal"/>
+    <w:next w:val="Normal"/>
+    <w:autoRedefine/>
+    <w:uiPriority w:val="39"/>
+    <w:unhideWhenUsed/>
+    <w:rsid w:val="00C417DF"/>
+    <w:pPr>
+      <w:spacing w:after="100"/>
+    </w:pPr>
+    <w:rPr>
+      <w:rFonts w:eastAsiaTheme="minorEastAsia" w:cs="Times New Roman"/>
+    </w:rPr>
+  </w:style>
+  <w:style w:type="paragraph" w:styleId="TOC3">
+    <w:name w:val="toc 3"/>
+    <w:basedOn w:val="Normal"/>
+    <w:next w:val="Normal"/>
+    <w:autoRedefine/>
+    <w:uiPriority w:val="39"/>
+    <w:unhideWhenUsed/>
+    <w:rsid w:val="00C417DF"/>
+    <w:pPr>
+      <w:spacing w:after="100"/>
+      <w:ind w:left="440"/>
+    </w:pPr>
+    <w:rPr>
+      <w:rFonts w:eastAsiaTheme="minorEastAsia" w:cs="Times New Roman"/>
     </w:rPr>
   </w:style>
 </w:styles>

</xml_diff>

<commit_message>
vault backup: 2022-03-21 16:27:53 in Laptop Acer Windows 11
</commit_message>
<xml_diff>
--- a/Docs/Ta Quang Khoi_b3.docx
+++ b/Docs/Ta Quang Khoi_b3.docx
@@ -4,6 +4,12 @@
   <w:body>
     <w:sdt>
       <w:sdtPr>
+        <w:rPr>
+          <w:rFonts w:asciiTheme="minorHAnsi" w:eastAsiaTheme="minorHAnsi" w:hAnsiTheme="minorHAnsi" w:cstheme="minorBidi"/>
+          <w:color w:val="auto"/>
+          <w:sz w:val="22"/>
+          <w:szCs w:val="22"/>
+        </w:rPr>
         <w:id w:val="945349271"/>
         <w:docPartObj>
           <w:docPartGallery w:val="Table of Contents"/>
@@ -12,13 +18,9 @@
       </w:sdtPr>
       <w:sdtEndPr>
         <w:rPr>
-          <w:rFonts w:asciiTheme="minorHAnsi" w:eastAsiaTheme="minorHAnsi" w:hAnsiTheme="minorHAnsi" w:cstheme="minorBidi"/>
           <w:b/>
           <w:bCs/>
           <w:noProof/>
-          <w:color w:val="auto"/>
-          <w:sz w:val="22"/>
-          <w:szCs w:val="22"/>
         </w:rPr>
       </w:sdtEndPr>
       <w:sdtContent>
@@ -6757,6 +6759,10 @@
     </w:p>
     <w:p>
       <w:r>
+        <w:rPr>
+          <w:b/>
+          <w:bCs/>
+        </w:rPr>
         <w:t>Switch</w:t>
       </w:r>
       <w:r>
@@ -6768,6 +6774,10 @@
     </w:p>
     <w:p>
       <w:r>
+        <w:rPr>
+          <w:b/>
+          <w:bCs/>
+        </w:rPr>
         <w:t>Hub</w:t>
       </w:r>
       <w:r>
@@ -6779,7 +6789,14 @@
     </w:p>
     <w:p>
       <w:r>
-        <w:t xml:space="preserve">Bridge là thiết bị mạng thuộc lớp 2 của mô hình OSI (Data Link Layer). </w:t>
+        <w:rPr>
+          <w:b/>
+          <w:bCs/>
+        </w:rPr>
+        <w:t>Bridge</w:t>
+      </w:r>
+      <w:r>
+        <w:t xml:space="preserve"> là thiết bị mạng thuộc lớp 2 của mô hình OSI (Data Link Layer). </w:t>
       </w:r>
       <w:r>
         <w:t xml:space="preserve">Nó </w:t>

</xml_diff>

<commit_message>
vault backup: 2022-03-21 16:37:28 in Laptop Acer Windows 11
</commit_message>
<xml_diff>
--- a/Docs/Ta Quang Khoi_b3.docx
+++ b/Docs/Ta Quang Khoi_b3.docx
@@ -53,7 +53,7 @@
           <w:r>
             <w:fldChar w:fldCharType="separate"/>
           </w:r>
-          <w:hyperlink w:anchor="_Toc98770482" w:history="1">
+          <w:hyperlink w:anchor="_Toc98773021" w:history="1">
             <w:r>
               <w:rPr>
                 <w:rStyle w:val="Hyperlink"/>
@@ -80,7 +80,7 @@
                 <w:noProof/>
                 <w:webHidden/>
               </w:rPr>
-              <w:instrText xml:space="preserve"> PAGEREF _Toc98770482 \h </w:instrText>
+              <w:instrText xml:space="preserve"> PAGEREF _Toc98773021 \h </w:instrText>
             </w:r>
             <w:r>
               <w:rPr>
@@ -123,7 +123,7 @@
               <w:lang w:eastAsia="zh-CN"/>
             </w:rPr>
           </w:pPr>
-          <w:hyperlink w:anchor="_Toc98770483" w:history="1">
+          <w:hyperlink w:anchor="_Toc98773022" w:history="1">
             <w:r>
               <w:rPr>
                 <w:rStyle w:val="Hyperlink"/>
@@ -150,7 +150,7 @@
                 <w:noProof/>
                 <w:webHidden/>
               </w:rPr>
-              <w:instrText xml:space="preserve"> PAGEREF _Toc98770483 \h </w:instrText>
+              <w:instrText xml:space="preserve"> PAGEREF _Toc98773022 \h </w:instrText>
             </w:r>
             <w:r>
               <w:rPr>
@@ -193,7 +193,7 @@
               <w:lang w:eastAsia="zh-CN"/>
             </w:rPr>
           </w:pPr>
-          <w:hyperlink w:anchor="_Toc98770484" w:history="1">
+          <w:hyperlink w:anchor="_Toc98773023" w:history="1">
             <w:r>
               <w:rPr>
                 <w:rStyle w:val="Hyperlink"/>
@@ -220,7 +220,7 @@
                 <w:noProof/>
                 <w:webHidden/>
               </w:rPr>
-              <w:instrText xml:space="preserve"> PAGEREF _Toc98770484 \h </w:instrText>
+              <w:instrText xml:space="preserve"> PAGEREF _Toc98773023 \h </w:instrText>
             </w:r>
             <w:r>
               <w:rPr>
@@ -263,7 +263,7 @@
               <w:lang w:eastAsia="zh-CN"/>
             </w:rPr>
           </w:pPr>
-          <w:hyperlink w:anchor="_Toc98770485" w:history="1">
+          <w:hyperlink w:anchor="_Toc98773024" w:history="1">
             <w:r>
               <w:rPr>
                 <w:rStyle w:val="Hyperlink"/>
@@ -290,7 +290,7 @@
                 <w:noProof/>
                 <w:webHidden/>
               </w:rPr>
-              <w:instrText xml:space="preserve"> PAGEREF _Toc98770485 \h </w:instrText>
+              <w:instrText xml:space="preserve"> PAGEREF _Toc98773024 \h </w:instrText>
             </w:r>
             <w:r>
               <w:rPr>
@@ -310,7 +310,7 @@
                 <w:noProof/>
                 <w:webHidden/>
               </w:rPr>
-              <w:t>2</w:t>
+              <w:t>3</w:t>
             </w:r>
             <w:r>
               <w:rPr>
@@ -333,7 +333,7 @@
               <w:lang w:eastAsia="zh-CN"/>
             </w:rPr>
           </w:pPr>
-          <w:hyperlink w:anchor="_Toc98770486" w:history="1">
+          <w:hyperlink w:anchor="_Toc98773025" w:history="1">
             <w:r>
               <w:rPr>
                 <w:rStyle w:val="Hyperlink"/>
@@ -360,7 +360,7 @@
                 <w:noProof/>
                 <w:webHidden/>
               </w:rPr>
-              <w:instrText xml:space="preserve"> PAGEREF _Toc98770486 \h </w:instrText>
+              <w:instrText xml:space="preserve"> PAGEREF _Toc98773025 \h </w:instrText>
             </w:r>
             <w:r>
               <w:rPr>
@@ -380,7 +380,7 @@
                 <w:noProof/>
                 <w:webHidden/>
               </w:rPr>
-              <w:t>2</w:t>
+              <w:t>3</w:t>
             </w:r>
             <w:r>
               <w:rPr>
@@ -403,7 +403,7 @@
               <w:lang w:eastAsia="zh-CN"/>
             </w:rPr>
           </w:pPr>
-          <w:hyperlink w:anchor="_Toc98770487" w:history="1">
+          <w:hyperlink w:anchor="_Toc98773026" w:history="1">
             <w:r>
               <w:rPr>
                 <w:rStyle w:val="Hyperlink"/>
@@ -430,7 +430,7 @@
                 <w:noProof/>
                 <w:webHidden/>
               </w:rPr>
-              <w:instrText xml:space="preserve"> PAGEREF _Toc98770487 \h </w:instrText>
+              <w:instrText xml:space="preserve"> PAGEREF _Toc98773026 \h </w:instrText>
             </w:r>
             <w:r>
               <w:rPr>
@@ -473,7 +473,7 @@
               <w:lang w:eastAsia="zh-CN"/>
             </w:rPr>
           </w:pPr>
-          <w:hyperlink w:anchor="_Toc98770488" w:history="1">
+          <w:hyperlink w:anchor="_Toc98773027" w:history="1">
             <w:r>
               <w:rPr>
                 <w:rStyle w:val="Hyperlink"/>
@@ -500,7 +500,7 @@
                 <w:noProof/>
                 <w:webHidden/>
               </w:rPr>
-              <w:instrText xml:space="preserve"> PAGEREF _Toc98770488 \h </w:instrText>
+              <w:instrText xml:space="preserve"> PAGEREF _Toc98773027 \h </w:instrText>
             </w:r>
             <w:r>
               <w:rPr>
@@ -543,7 +543,7 @@
               <w:lang w:eastAsia="zh-CN"/>
             </w:rPr>
           </w:pPr>
-          <w:hyperlink w:anchor="_Toc98770489" w:history="1">
+          <w:hyperlink w:anchor="_Toc98773028" w:history="1">
             <w:r>
               <w:rPr>
                 <w:rStyle w:val="Hyperlink"/>
@@ -570,7 +570,7 @@
                 <w:noProof/>
                 <w:webHidden/>
               </w:rPr>
-              <w:instrText xml:space="preserve"> PAGEREF _Toc98770489 \h </w:instrText>
+              <w:instrText xml:space="preserve"> PAGEREF _Toc98773028 \h </w:instrText>
             </w:r>
             <w:r>
               <w:rPr>
@@ -613,7 +613,7 @@
               <w:lang w:eastAsia="zh-CN"/>
             </w:rPr>
           </w:pPr>
-          <w:hyperlink w:anchor="_Toc98770490" w:history="1">
+          <w:hyperlink w:anchor="_Toc98773029" w:history="1">
             <w:r>
               <w:rPr>
                 <w:rStyle w:val="Hyperlink"/>
@@ -640,7 +640,7 @@
                 <w:noProof/>
                 <w:webHidden/>
               </w:rPr>
-              <w:instrText xml:space="preserve"> PAGEREF _Toc98770490 \h </w:instrText>
+              <w:instrText xml:space="preserve"> PAGEREF _Toc98773029 \h </w:instrText>
             </w:r>
             <w:r>
               <w:rPr>
@@ -683,13 +683,13 @@
               <w:lang w:eastAsia="zh-CN"/>
             </w:rPr>
           </w:pPr>
-          <w:hyperlink w:anchor="_Toc98770491" w:history="1">
+          <w:hyperlink w:anchor="_Toc98773030" w:history="1">
             <w:r>
               <w:rPr>
                 <w:rStyle w:val="Hyperlink"/>
                 <w:noProof/>
               </w:rPr>
-              <w:t>[5]. Các cách vô hiệu hoá 1 account</w:t>
+              <w:t>[4]. Các cách xem thông tin user account của máy, user account nào là user đang dùng?</w:t>
             </w:r>
             <w:r>
               <w:rPr>
@@ -710,7 +710,7 @@
                 <w:noProof/>
                 <w:webHidden/>
               </w:rPr>
-              <w:instrText xml:space="preserve"> PAGEREF _Toc98770491 \h </w:instrText>
+              <w:instrText xml:space="preserve"> PAGEREF _Toc98773030 \h </w:instrText>
             </w:r>
             <w:r>
               <w:rPr>
@@ -730,7 +730,7 @@
                 <w:noProof/>
                 <w:webHidden/>
               </w:rPr>
-              <w:t>11</w:t>
+              <w:t>9</w:t>
             </w:r>
             <w:r>
               <w:rPr>
@@ -753,13 +753,13 @@
               <w:lang w:eastAsia="zh-CN"/>
             </w:rPr>
           </w:pPr>
-          <w:hyperlink w:anchor="_Toc98770492" w:history="1">
+          <w:hyperlink w:anchor="_Toc98773031" w:history="1">
             <w:r>
               <w:rPr>
                 <w:rStyle w:val="Hyperlink"/>
                 <w:noProof/>
               </w:rPr>
-              <w:t>[6]. Các cách tạo 1 account mới</w:t>
+              <w:t>[5]. Các cách vô hiệu hoá 1 account</w:t>
             </w:r>
             <w:r>
               <w:rPr>
@@ -780,7 +780,7 @@
                 <w:noProof/>
                 <w:webHidden/>
               </w:rPr>
-              <w:instrText xml:space="preserve"> PAGEREF _Toc98770492 \h </w:instrText>
+              <w:instrText xml:space="preserve"> PAGEREF _Toc98773031 \h </w:instrText>
             </w:r>
             <w:r>
               <w:rPr>
@@ -800,7 +800,7 @@
                 <w:noProof/>
                 <w:webHidden/>
               </w:rPr>
-              <w:t>12</w:t>
+              <w:t>11</w:t>
             </w:r>
             <w:r>
               <w:rPr>
@@ -823,13 +823,13 @@
               <w:lang w:eastAsia="zh-CN"/>
             </w:rPr>
           </w:pPr>
-          <w:hyperlink w:anchor="_Toc98770493" w:history="1">
+          <w:hyperlink w:anchor="_Toc98773032" w:history="1">
             <w:r>
               <w:rPr>
                 <w:rStyle w:val="Hyperlink"/>
                 <w:noProof/>
               </w:rPr>
-              <w:t>[7]. Các cách vô hiệu hoá kết nối mạng</w:t>
+              <w:t>[6]. Các cách tạo 1 account mới</w:t>
             </w:r>
             <w:r>
               <w:rPr>
@@ -850,7 +850,7 @@
                 <w:noProof/>
                 <w:webHidden/>
               </w:rPr>
-              <w:instrText xml:space="preserve"> PAGEREF _Toc98770493 \h </w:instrText>
+              <w:instrText xml:space="preserve"> PAGEREF _Toc98773032 \h </w:instrText>
             </w:r>
             <w:r>
               <w:rPr>
@@ -870,7 +870,7 @@
                 <w:noProof/>
                 <w:webHidden/>
               </w:rPr>
-              <w:t>17</w:t>
+              <w:t>12</w:t>
             </w:r>
             <w:r>
               <w:rPr>
@@ -893,13 +893,13 @@
               <w:lang w:eastAsia="zh-CN"/>
             </w:rPr>
           </w:pPr>
-          <w:hyperlink w:anchor="_Toc98770494" w:history="1">
+          <w:hyperlink w:anchor="_Toc98773033" w:history="1">
             <w:r>
               <w:rPr>
                 <w:rStyle w:val="Hyperlink"/>
                 <w:noProof/>
               </w:rPr>
-              <w:t>[8]. Tìm hiểu chi tiết lệnh ping</w:t>
+              <w:t>[7]. Các cách vô hiệu hoá kết nối mạng</w:t>
             </w:r>
             <w:r>
               <w:rPr>
@@ -920,7 +920,7 @@
                 <w:noProof/>
                 <w:webHidden/>
               </w:rPr>
-              <w:instrText xml:space="preserve"> PAGEREF _Toc98770494 \h </w:instrText>
+              <w:instrText xml:space="preserve"> PAGEREF _Toc98773033 \h </w:instrText>
             </w:r>
             <w:r>
               <w:rPr>
@@ -963,13 +963,13 @@
               <w:lang w:eastAsia="zh-CN"/>
             </w:rPr>
           </w:pPr>
-          <w:hyperlink w:anchor="_Toc98770495" w:history="1">
+          <w:hyperlink w:anchor="_Toc98773034" w:history="1">
             <w:r>
               <w:rPr>
                 <w:rStyle w:val="Hyperlink"/>
                 <w:noProof/>
               </w:rPr>
-              <w:t>[9]. Địa chỉ broadcast của mạng hiện tại?</w:t>
+              <w:t>[8]. Tìm hiểu chi tiết lệnh ping</w:t>
             </w:r>
             <w:r>
               <w:rPr>
@@ -990,7 +990,7 @@
                 <w:noProof/>
                 <w:webHidden/>
               </w:rPr>
-              <w:instrText xml:space="preserve"> PAGEREF _Toc98770495 \h </w:instrText>
+              <w:instrText xml:space="preserve"> PAGEREF _Toc98773034 \h </w:instrText>
             </w:r>
             <w:r>
               <w:rPr>
@@ -1010,7 +1010,7 @@
                 <w:noProof/>
                 <w:webHidden/>
               </w:rPr>
-              <w:t>18</w:t>
+              <w:t>17</w:t>
             </w:r>
             <w:r>
               <w:rPr>
@@ -1033,12 +1033,82 @@
               <w:lang w:eastAsia="zh-CN"/>
             </w:rPr>
           </w:pPr>
-          <w:hyperlink w:anchor="_Toc98770496" w:history="1">
+          <w:hyperlink w:anchor="_Toc98773035" w:history="1">
             <w:r>
               <w:rPr>
                 <w:rStyle w:val="Hyperlink"/>
                 <w:noProof/>
               </w:rPr>
+              <w:t>[9]. Địa chỉ broadcast của mạng hiện tại?</w:t>
+            </w:r>
+            <w:r>
+              <w:rPr>
+                <w:noProof/>
+                <w:webHidden/>
+              </w:rPr>
+              <w:tab/>
+            </w:r>
+            <w:r>
+              <w:rPr>
+                <w:noProof/>
+                <w:webHidden/>
+              </w:rPr>
+              <w:fldChar w:fldCharType="begin"/>
+            </w:r>
+            <w:r>
+              <w:rPr>
+                <w:noProof/>
+                <w:webHidden/>
+              </w:rPr>
+              <w:instrText xml:space="preserve"> PAGEREF _Toc98773035 \h </w:instrText>
+            </w:r>
+            <w:r>
+              <w:rPr>
+                <w:noProof/>
+                <w:webHidden/>
+              </w:rPr>
+            </w:r>
+            <w:r>
+              <w:rPr>
+                <w:noProof/>
+                <w:webHidden/>
+              </w:rPr>
+              <w:fldChar w:fldCharType="separate"/>
+            </w:r>
+            <w:r>
+              <w:rPr>
+                <w:noProof/>
+                <w:webHidden/>
+              </w:rPr>
+              <w:t>18</w:t>
+            </w:r>
+            <w:r>
+              <w:rPr>
+                <w:noProof/>
+                <w:webHidden/>
+              </w:rPr>
+              <w:fldChar w:fldCharType="end"/>
+            </w:r>
+          </w:hyperlink>
+        </w:p>
+        <w:p>
+          <w:pPr>
+            <w:pStyle w:val="TOC1"/>
+            <w:tabs>
+              <w:tab w:val="right" w:leader="dot" w:pos="9350"/>
+            </w:tabs>
+            <w:rPr>
+              <w:rFonts w:cstheme="minorBidi"/>
+              <w:noProof/>
+              <w:lang w:eastAsia="zh-CN"/>
+            </w:rPr>
+          </w:pPr>
+          <w:hyperlink w:anchor="_Toc98773036" w:history="1">
+            <w:r>
+              <w:rPr>
+                <w:rStyle w:val="Hyperlink"/>
+                <w:noProof/>
+              </w:rPr>
               <w:t>[10]. Phân biệt Modem, Router, Switch, Hub, Bridge</w:t>
             </w:r>
             <w:r>
@@ -1060,7 +1130,7 @@
                 <w:noProof/>
                 <w:webHidden/>
               </w:rPr>
-              <w:instrText xml:space="preserve"> PAGEREF _Toc98770496 \h </w:instrText>
+              <w:instrText xml:space="preserve"> PAGEREF _Toc98773036 \h </w:instrText>
             </w:r>
             <w:r>
               <w:rPr>
@@ -1108,7 +1178,7 @@
       <w:pPr>
         <w:pStyle w:val="Heading1"/>
       </w:pPr>
-      <w:bookmarkStart w:id="0" w:name="_Toc98770482"/>
+      <w:bookmarkStart w:id="0" w:name="_Toc98773021"/>
       <w:r>
         <w:t>[1]. Cách xác định thông tin (c1:</w:t>
       </w:r>
@@ -1124,7 +1194,7 @@
       <w:pPr>
         <w:pStyle w:val="Heading2"/>
       </w:pPr>
-      <w:bookmarkStart w:id="1" w:name="_Toc98770483"/>
+      <w:bookmarkStart w:id="1" w:name="_Toc98773022"/>
       <w:r>
         <w:t>a) Cơ bản về cấu hình máy tính: OS; RAM; CPU.</w:t>
       </w:r>
@@ -1134,7 +1204,7 @@
       <w:pPr>
         <w:pStyle w:val="Heading3"/>
       </w:pPr>
-      <w:bookmarkStart w:id="2" w:name="_Toc98770484"/>
+      <w:bookmarkStart w:id="2" w:name="_Toc98773023"/>
       <w:r>
         <w:t>Dùng</w:t>
       </w:r>
@@ -1245,7 +1315,7 @@
       <w:pPr>
         <w:pStyle w:val="Heading3"/>
       </w:pPr>
-      <w:bookmarkStart w:id="3" w:name="_Toc98770485"/>
+      <w:bookmarkStart w:id="3" w:name="_Toc98773024"/>
       <w:r>
         <w:lastRenderedPageBreak/>
         <w:t>Tiếp theo chọn mục System</w:t>
@@ -1303,7 +1373,7 @@
       <w:pPr>
         <w:pStyle w:val="Heading3"/>
       </w:pPr>
-      <w:bookmarkStart w:id="4" w:name="_Toc98770486"/>
+      <w:bookmarkStart w:id="4" w:name="_Toc98773025"/>
       <w:r>
         <w:t>Dùng lệnh</w:t>
       </w:r>
@@ -1360,7 +1430,7 @@
       <w:pPr>
         <w:pStyle w:val="Heading3"/>
       </w:pPr>
-      <w:bookmarkStart w:id="5" w:name="_Toc98770487"/>
+      <w:bookmarkStart w:id="5" w:name="_Toc98773026"/>
       <w:r>
         <w:t>Dùng phần mềm</w:t>
       </w:r>
@@ -1386,7 +1456,7 @@
       <w:pPr>
         <w:pStyle w:val="Heading2"/>
       </w:pPr>
-      <w:bookmarkStart w:id="6" w:name="_Toc98770488"/>
+      <w:bookmarkStart w:id="6" w:name="_Toc98773027"/>
       <w:r>
         <w:t>b) Chi tiết: OS type; RAM type; CPU type; Network card detail; Graphic card detail; Sound card detail.</w:t>
       </w:r>
@@ -1397,7 +1467,7 @@
       <w:pPr>
         <w:pStyle w:val="Heading1"/>
       </w:pPr>
-      <w:bookmarkStart w:id="7" w:name="_Toc98770489"/>
+      <w:bookmarkStart w:id="7" w:name="_Toc98773028"/>
       <w:r>
         <w:t>[2]. Các cách xem Ip của máy</w:t>
       </w:r>
@@ -1502,7 +1572,7 @@
       <w:pPr>
         <w:pStyle w:val="Heading1"/>
       </w:pPr>
-      <w:bookmarkStart w:id="8" w:name="_Toc98770490"/>
+      <w:bookmarkStart w:id="8" w:name="_Toc98773029"/>
       <w:r>
         <w:t>[3]. Các cách thiết lập địa chỉ Ip của máy</w:t>
       </w:r>
@@ -1952,9 +2022,11 @@
       <w:pPr>
         <w:pStyle w:val="Heading1"/>
       </w:pPr>
+      <w:bookmarkStart w:id="9" w:name="_Toc98773030"/>
       <w:r>
         <w:t>[4]. Các cách xem thông tin user account của máy, user account nào là user đang dùng?</w:t>
       </w:r>
+      <w:bookmarkEnd w:id="9"/>
     </w:p>
     <w:p>
       <w:r>
@@ -2102,12 +2174,12 @@
       <w:pPr>
         <w:pStyle w:val="Heading1"/>
       </w:pPr>
-      <w:bookmarkStart w:id="9" w:name="_Toc98770491"/>
+      <w:bookmarkStart w:id="10" w:name="_Toc98773031"/>
       <w:r>
         <w:lastRenderedPageBreak/>
         <w:t>[5]. Các cách vô hiệu hoá 1 account</w:t>
       </w:r>
-      <w:bookmarkEnd w:id="9"/>
+      <w:bookmarkEnd w:id="10"/>
     </w:p>
     <w:p>
       <w:r>
@@ -2313,11 +2385,11 @@
       <w:pPr>
         <w:pStyle w:val="Heading1"/>
       </w:pPr>
-      <w:bookmarkStart w:id="10" w:name="_Toc98770492"/>
+      <w:bookmarkStart w:id="11" w:name="_Toc98773032"/>
       <w:r>
         <w:t>[6]. Các cách tạo 1 account mới</w:t>
       </w:r>
-      <w:bookmarkEnd w:id="10"/>
+      <w:bookmarkEnd w:id="11"/>
     </w:p>
     <w:p>
       <w:r>
@@ -2638,11 +2710,11 @@
       <w:pPr>
         <w:pStyle w:val="Heading1"/>
       </w:pPr>
-      <w:bookmarkStart w:id="11" w:name="_Toc98770493"/>
+      <w:bookmarkStart w:id="12" w:name="_Toc98773033"/>
       <w:r>
         <w:t>[7]. Các cách vô hiệu hoá kết nối mạng</w:t>
       </w:r>
-      <w:bookmarkEnd w:id="11"/>
+      <w:bookmarkEnd w:id="12"/>
     </w:p>
     <w:p>
       <w:r>
@@ -2742,11 +2814,11 @@
       <w:pPr>
         <w:pStyle w:val="Heading1"/>
       </w:pPr>
-      <w:bookmarkStart w:id="12" w:name="_Toc98770494"/>
+      <w:bookmarkStart w:id="13" w:name="_Toc98773034"/>
       <w:r>
         <w:t>[8]. Tìm hiểu chi tiết lệnh ping</w:t>
       </w:r>
-      <w:bookmarkEnd w:id="12"/>
+      <w:bookmarkEnd w:id="13"/>
     </w:p>
     <w:p>
       <w:r>
@@ -6467,11 +6539,11 @@
       <w:pPr>
         <w:pStyle w:val="Heading1"/>
       </w:pPr>
-      <w:bookmarkStart w:id="13" w:name="_Toc98770495"/>
+      <w:bookmarkStart w:id="14" w:name="_Toc98773035"/>
       <w:r>
         <w:t>[9]. Địa chỉ broadcast của mạng hiện tại?</w:t>
       </w:r>
-      <w:bookmarkEnd w:id="13"/>
+      <w:bookmarkEnd w:id="14"/>
     </w:p>
     <w:p>
       <w:r>
@@ -6705,7 +6777,7 @@
       <w:pPr>
         <w:pStyle w:val="Heading1"/>
       </w:pPr>
-      <w:bookmarkStart w:id="14" w:name="_Toc98770496"/>
+      <w:bookmarkStart w:id="15" w:name="_Toc98773036"/>
       <w:r>
         <w:lastRenderedPageBreak/>
         <w:t>[10].</w:t>
@@ -6716,7 +6788,7 @@
       <w:r>
         <w:t>Phân biệt Modem, Router, Switch, Hub, Bridge</w:t>
       </w:r>
-      <w:bookmarkEnd w:id="14"/>
+      <w:bookmarkEnd w:id="15"/>
     </w:p>
     <w:p>
       <w:r>

</xml_diff>